<commit_message>
final commit, fixed models
</commit_message>
<xml_diff>
--- a/docs/articles links.docx
+++ b/docs/articles links.docx
@@ -10,7 +10,7 @@
           <w:numId w:val="1"/>
         </w:numPr>
       </w:pPr>
-      <w:hyperlink r:id="rId5" w:history="1">
+      <w:hyperlink r:id="rId6" w:history="1">
         <w:r>
           <w:rPr>
             <w:rStyle w:val="Hyperlink"/>
@@ -27,7 +27,7 @@
           <w:numId w:val="1"/>
         </w:numPr>
       </w:pPr>
-      <w:hyperlink r:id="rId6" w:history="1">
+      <w:hyperlink r:id="rId7" w:history="1">
         <w:r>
           <w:rPr>
             <w:rStyle w:val="Hyperlink"/>
@@ -44,7 +44,7 @@
           <w:numId w:val="1"/>
         </w:numPr>
       </w:pPr>
-      <w:hyperlink r:id="rId7" w:history="1">
+      <w:hyperlink r:id="rId8" w:history="1">
         <w:r>
           <w:rPr>
             <w:rStyle w:val="Hyperlink"/>
@@ -61,7 +61,7 @@
           <w:numId w:val="1"/>
         </w:numPr>
       </w:pPr>
-      <w:hyperlink r:id="rId8" w:history="1">
+      <w:hyperlink r:id="rId9" w:history="1">
         <w:r>
           <w:rPr>
             <w:rStyle w:val="Hyperlink"/>
@@ -78,7 +78,7 @@
           <w:numId w:val="1"/>
         </w:numPr>
       </w:pPr>
-      <w:hyperlink r:id="rId9" w:history="1">
+      <w:hyperlink r:id="rId10" w:history="1">
         <w:r>
           <w:rPr>
             <w:rStyle w:val="Hyperlink"/>
@@ -95,7 +95,7 @@
           <w:numId w:val="1"/>
         </w:numPr>
       </w:pPr>
-      <w:hyperlink r:id="rId10" w:history="1">
+      <w:hyperlink r:id="rId11" w:history="1">
         <w:r>
           <w:rPr>
             <w:rStyle w:val="Hyperlink"/>
@@ -112,7 +112,7 @@
           <w:numId w:val="1"/>
         </w:numPr>
       </w:pPr>
-      <w:hyperlink r:id="rId11" w:history="1">
+      <w:hyperlink r:id="rId12" w:history="1">
         <w:r>
           <w:rPr>
             <w:rStyle w:val="Hyperlink"/>
@@ -129,7 +129,7 @@
           <w:numId w:val="1"/>
         </w:numPr>
       </w:pPr>
-      <w:hyperlink r:id="rId12" w:history="1">
+      <w:hyperlink r:id="rId13" w:history="1">
         <w:r>
           <w:rPr>
             <w:rStyle w:val="Hyperlink"/>
@@ -146,7 +146,7 @@
           <w:numId w:val="1"/>
         </w:numPr>
       </w:pPr>
-      <w:hyperlink r:id="rId13" w:history="1">
+      <w:hyperlink r:id="rId14" w:history="1">
         <w:r>
           <w:rPr>
             <w:rStyle w:val="Hyperlink"/>
@@ -163,12 +163,26 @@
           <w:numId w:val="1"/>
         </w:numPr>
       </w:pPr>
-      <w:hyperlink r:id="rId14" w:history="1">
+      <w:hyperlink r:id="rId15" w:history="1">
         <w:r>
           <w:rPr>
             <w:rStyle w:val="Hyperlink"/>
           </w:rPr>
           <w:t>https://mdpi-res.com/d_attachment/futureinternet/futureinternet-13-00111/article_deploy/futureinternet-13-00111-v2.pdf?version=1619678787</w:t>
+        </w:r>
+      </w:hyperlink>
+    </w:p>
+    <w:p/>
+    <w:p>
+      <w:pPr>
+        <w:ind w:firstLine="720"/>
+      </w:pPr>
+      <w:hyperlink r:id="rId16" w:history="1">
+        <w:r>
+          <w:rPr>
+            <w:rStyle w:val="Hyperlink"/>
+          </w:rPr>
+          <w:t>https://www.aise.ics.saitama-u.ac.jp/~gotoh/FormatOfReferencesForLNCS.html#toc6</w:t>
         </w:r>
       </w:hyperlink>
     </w:p>
@@ -176,7 +190,6 @@
     <w:p/>
     <w:p/>
     <w:p/>
-    <w:p/>
     <w:p>
       <w:pPr>
         <w:pStyle w:val="referenceitem"/>
@@ -224,7 +237,7 @@
       <w:r>
         <w:t xml:space="preserve">LNCS Homepage, </w:t>
       </w:r>
-      <w:hyperlink r:id="rId15" w:history="1">
+      <w:hyperlink r:id="rId17" w:history="1">
         <w:r>
           <w:rPr>
             <w:rStyle w:val="Hyperlink"/>
@@ -259,7 +272,7 @@
       <w:pPr>
         <w:pStyle w:val="referenceitem"/>
       </w:pPr>
-      <w:hyperlink r:id="rId16" w:history="1">
+      <w:hyperlink r:id="rId18" w:history="1">
         <w:r>
           <w:rPr>
             <w:rStyle w:val="Hyperlink"/>
@@ -273,7 +286,7 @@
       <w:pPr>
         <w:pStyle w:val="referenceitem"/>
       </w:pPr>
-      <w:hyperlink r:id="rId17" w:history="1">
+      <w:hyperlink r:id="rId19" w:history="1">
         <w:r>
           <w:rPr>
             <w:rStyle w:val="Hyperlink"/>
@@ -287,7 +300,7 @@
       <w:pPr>
         <w:pStyle w:val="referenceitem"/>
       </w:pPr>
-      <w:hyperlink r:id="rId18" w:history="1">
+      <w:hyperlink r:id="rId20" w:history="1">
         <w:r>
           <w:rPr>
             <w:rStyle w:val="Hyperlink"/>
@@ -301,7 +314,7 @@
       <w:pPr>
         <w:pStyle w:val="referenceitem"/>
       </w:pPr>
-      <w:hyperlink r:id="rId19" w:history="1">
+      <w:hyperlink r:id="rId21" w:history="1">
         <w:r>
           <w:rPr>
             <w:rStyle w:val="Hyperlink"/>
@@ -315,7 +328,7 @@
       <w:pPr>
         <w:pStyle w:val="referenceitem"/>
       </w:pPr>
-      <w:hyperlink r:id="rId20" w:history="1">
+      <w:hyperlink r:id="rId22" w:history="1">
         <w:r>
           <w:rPr>
             <w:rStyle w:val="Hyperlink"/>
@@ -328,7 +341,7 @@
       <w:pPr>
         <w:pStyle w:val="referenceitem"/>
       </w:pPr>
-      <w:hyperlink r:id="rId21" w:history="1">
+      <w:hyperlink r:id="rId23" w:history="1">
         <w:r>
           <w:rPr>
             <w:rStyle w:val="Hyperlink"/>
@@ -341,7 +354,7 @@
       <w:pPr>
         <w:pStyle w:val="referenceitem"/>
       </w:pPr>
-      <w:hyperlink r:id="rId22" w:anchor="Sec1" w:history="1">
+      <w:hyperlink r:id="rId24" w:anchor="Sec1" w:history="1">
         <w:r>
           <w:rPr>
             <w:rStyle w:val="Hyperlink"/>
@@ -354,7 +367,7 @@
       <w:pPr>
         <w:pStyle w:val="referenceitem"/>
       </w:pPr>
-      <w:hyperlink r:id="rId23" w:history="1">
+      <w:hyperlink r:id="rId25" w:history="1">
         <w:r>
           <w:rPr>
             <w:rStyle w:val="Hyperlink"/>
@@ -401,13 +414,12 @@
         </w:numPr>
       </w:pPr>
       <w:r>
-        <w:lastRenderedPageBreak/>
         <w:t>1.</w:t>
       </w:r>
       <w:r>
         <w:tab/>
       </w:r>
-      <w:hyperlink r:id="rId24" w:history="1">
+      <w:hyperlink r:id="rId26" w:history="1">
         <w:r>
           <w:rPr>
             <w:rStyle w:val="Hyperlink"/>
@@ -450,7 +462,7 @@
       <w:r>
         <w:t xml:space="preserve">4. </w:t>
       </w:r>
-      <w:hyperlink r:id="rId25" w:history="1">
+      <w:hyperlink r:id="rId27" w:history="1">
         <w:r>
           <w:rPr>
             <w:rStyle w:val="Hyperlink"/>
@@ -463,7 +475,7 @@
       <w:r>
         <w:t xml:space="preserve">5. </w:t>
       </w:r>
-      <w:hyperlink r:id="rId26" w:history="1">
+      <w:hyperlink r:id="rId28" w:history="1">
         <w:r>
           <w:rPr>
             <w:rStyle w:val="Hyperlink"/>
@@ -1359,6 +1371,18 @@
       </w:numPr>
     </w:pPr>
   </w:style>
+  <w:style w:type="character" w:styleId="FollowedHyperlink">
+    <w:name w:val="FollowedHyperlink"/>
+    <w:basedOn w:val="DefaultParagraphFont"/>
+    <w:uiPriority w:val="99"/>
+    <w:semiHidden/>
+    <w:unhideWhenUsed/>
+    <w:rsid w:val="001A2F5A"/>
+    <w:rPr>
+      <w:color w:val="954F72" w:themeColor="followedHyperlink"/>
+      <w:u w:val="single"/>
+    </w:rPr>
+  </w:style>
 </w:styles>
 </file>
 
@@ -1655,4 +1679,16 @@
     </a:ext>
   </a:extLst>
 </a:theme>
+</file>
+
+<file path=customXml/item1.xml><?xml version="1.0" encoding="utf-8"?>
+<b:Sources xmlns:b="http://schemas.openxmlformats.org/officeDocument/2006/bibliography" xmlns="http://schemas.openxmlformats.org/officeDocument/2006/bibliography" SelectedStyle="\APASixthEditionOfficeOnline.xsl" StyleName="APA" Version="6"/>
+</file>
+
+<file path=customXml/itemProps1.xml><?xml version="1.0" encoding="utf-8"?>
+<ds:datastoreItem xmlns:ds="http://schemas.openxmlformats.org/officeDocument/2006/customXml" ds:itemID="{9D756FC2-AFFA-4199-986C-274687C05FFE}">
+  <ds:schemaRefs>
+    <ds:schemaRef ds:uri="http://schemas.openxmlformats.org/officeDocument/2006/bibliography"/>
+  </ds:schemaRefs>
+</ds:datastoreItem>
 </file>
</xml_diff>